<commit_message>
ilk gün dökümanı oluştu
</commit_message>
<xml_diff>
--- a/dart_dersleri_2023.docx
+++ b/dart_dersleri_2023.docx
@@ -11746,188 +11746,335 @@
       <w:proofErr w:type="gramEnd"/>
     </w:p>
     <w:p>
-      <w:r>
+      <w:pPr>
+        <w:spacing w:line="360" w:lineRule="auto"/>
+        <w:jc w:val="both"/>
+        <w:rPr>
+          <w:rFonts w:ascii="Times New Roman" w:hAnsi="Times New Roman" w:cs="Times New Roman"/>
+          <w:sz w:val="24"/>
+          <w:szCs w:val="24"/>
+        </w:rPr>
+      </w:pPr>
+      <w:r>
+        <w:rPr>
+          <w:rFonts w:ascii="Times New Roman" w:hAnsi="Times New Roman" w:cs="Times New Roman"/>
+          <w:sz w:val="24"/>
+          <w:szCs w:val="24"/>
+        </w:rPr>
         <w:t xml:space="preserve">Dart dilinde, </w:t>
       </w:r>
       <w:proofErr w:type="spellStart"/>
       <w:r>
         <w:rPr>
-          <w:bCs/>
+          <w:rFonts w:ascii="Times New Roman" w:hAnsi="Times New Roman" w:cs="Times New Roman"/>
+          <w:bCs/>
+          <w:sz w:val="24"/>
+          <w:szCs w:val="24"/>
         </w:rPr>
         <w:t>null</w:t>
       </w:r>
       <w:proofErr w:type="spellEnd"/>
       <w:r>
         <w:rPr>
-          <w:bCs/>
+          <w:rFonts w:ascii="Times New Roman" w:hAnsi="Times New Roman" w:cs="Times New Roman"/>
+          <w:bCs/>
+          <w:sz w:val="24"/>
+          <w:szCs w:val="24"/>
         </w:rPr>
         <w:t xml:space="preserve"> </w:t>
       </w:r>
       <w:proofErr w:type="spellStart"/>
       <w:r>
         <w:rPr>
-          <w:bCs/>
+          <w:rFonts w:ascii="Times New Roman" w:hAnsi="Times New Roman" w:cs="Times New Roman"/>
+          <w:bCs/>
+          <w:sz w:val="24"/>
+          <w:szCs w:val="24"/>
         </w:rPr>
         <w:t>safety</w:t>
       </w:r>
       <w:proofErr w:type="spellEnd"/>
       <w:r>
+        <w:rPr>
+          <w:rFonts w:ascii="Times New Roman" w:hAnsi="Times New Roman" w:cs="Times New Roman"/>
+          <w:sz w:val="24"/>
+          <w:szCs w:val="24"/>
+        </w:rPr>
         <w:t xml:space="preserve"> özelliği ile birlikte </w:t>
       </w:r>
       <w:proofErr w:type="spellStart"/>
       <w:r>
         <w:rPr>
-          <w:bCs/>
+          <w:rFonts w:ascii="Times New Roman" w:hAnsi="Times New Roman" w:cs="Times New Roman"/>
+          <w:bCs/>
+          <w:sz w:val="24"/>
+          <w:szCs w:val="24"/>
         </w:rPr>
         <w:t>late</w:t>
       </w:r>
       <w:proofErr w:type="spellEnd"/>
       <w:r>
+        <w:rPr>
+          <w:rFonts w:ascii="Times New Roman" w:hAnsi="Times New Roman" w:cs="Times New Roman"/>
+          <w:sz w:val="24"/>
+          <w:szCs w:val="24"/>
+        </w:rPr>
         <w:t xml:space="preserve"> anahtar kelimesi de kullanılmaktadır.</w:t>
       </w:r>
     </w:p>
     <w:p>
-      <w:proofErr w:type="spellStart"/>
-      <w:r>
-        <w:rPr>
-          <w:bCs/>
+      <w:pPr>
+        <w:spacing w:line="360" w:lineRule="auto"/>
+        <w:jc w:val="both"/>
+        <w:rPr>
+          <w:rFonts w:ascii="Times New Roman" w:hAnsi="Times New Roman" w:cs="Times New Roman"/>
+          <w:sz w:val="24"/>
+          <w:szCs w:val="24"/>
+        </w:rPr>
+      </w:pPr>
+      <w:proofErr w:type="spellStart"/>
+      <w:r>
+        <w:rPr>
+          <w:rFonts w:ascii="Times New Roman" w:hAnsi="Times New Roman" w:cs="Times New Roman"/>
+          <w:bCs/>
+          <w:sz w:val="24"/>
+          <w:szCs w:val="24"/>
         </w:rPr>
         <w:t>null</w:t>
       </w:r>
       <w:proofErr w:type="spellEnd"/>
       <w:r>
         <w:rPr>
-          <w:bCs/>
+          <w:rFonts w:ascii="Times New Roman" w:hAnsi="Times New Roman" w:cs="Times New Roman"/>
+          <w:bCs/>
+          <w:sz w:val="24"/>
+          <w:szCs w:val="24"/>
         </w:rPr>
         <w:t xml:space="preserve"> </w:t>
       </w:r>
       <w:proofErr w:type="spellStart"/>
       <w:r>
         <w:rPr>
-          <w:bCs/>
+          <w:rFonts w:ascii="Times New Roman" w:hAnsi="Times New Roman" w:cs="Times New Roman"/>
+          <w:bCs/>
+          <w:sz w:val="24"/>
+          <w:szCs w:val="24"/>
         </w:rPr>
         <w:t>safety</w:t>
       </w:r>
       <w:proofErr w:type="spellEnd"/>
       <w:r>
+        <w:rPr>
+          <w:rFonts w:ascii="Times New Roman" w:hAnsi="Times New Roman" w:cs="Times New Roman"/>
+          <w:sz w:val="24"/>
+          <w:szCs w:val="24"/>
+        </w:rPr>
         <w:t xml:space="preserve">, kodun daha güvenli hale getirilmesini sağlar. Bu özellik sayesinde, değişkenlerin </w:t>
       </w:r>
       <w:proofErr w:type="spellStart"/>
       <w:r>
+        <w:rPr>
+          <w:rFonts w:ascii="Times New Roman" w:hAnsi="Times New Roman" w:cs="Times New Roman"/>
+          <w:sz w:val="24"/>
+          <w:szCs w:val="24"/>
+        </w:rPr>
         <w:t>null</w:t>
       </w:r>
       <w:proofErr w:type="spellEnd"/>
       <w:r>
+        <w:rPr>
+          <w:rFonts w:ascii="Times New Roman" w:hAnsi="Times New Roman" w:cs="Times New Roman"/>
+          <w:sz w:val="24"/>
+          <w:szCs w:val="24"/>
+        </w:rPr>
         <w:t xml:space="preserve"> olup olmadıklarını kontrol etmek ve </w:t>
       </w:r>
       <w:proofErr w:type="spellStart"/>
       <w:r>
+        <w:rPr>
+          <w:rFonts w:ascii="Times New Roman" w:hAnsi="Times New Roman" w:cs="Times New Roman"/>
+          <w:sz w:val="24"/>
+          <w:szCs w:val="24"/>
+        </w:rPr>
         <w:t>null</w:t>
       </w:r>
       <w:proofErr w:type="spellEnd"/>
       <w:r>
+        <w:rPr>
+          <w:rFonts w:ascii="Times New Roman" w:hAnsi="Times New Roman" w:cs="Times New Roman"/>
+          <w:sz w:val="24"/>
+          <w:szCs w:val="24"/>
+        </w:rPr>
         <w:t xml:space="preserve"> değerlerle ilgili hataları önlemek daha kolay hale gelir. </w:t>
       </w:r>
       <w:proofErr w:type="spellStart"/>
       <w:r>
         <w:rPr>
-          <w:bCs/>
+          <w:rFonts w:ascii="Times New Roman" w:hAnsi="Times New Roman" w:cs="Times New Roman"/>
+          <w:bCs/>
+          <w:sz w:val="24"/>
+          <w:szCs w:val="24"/>
         </w:rPr>
         <w:t>null</w:t>
       </w:r>
       <w:proofErr w:type="spellEnd"/>
       <w:r>
         <w:rPr>
-          <w:bCs/>
+          <w:rFonts w:ascii="Times New Roman" w:hAnsi="Times New Roman" w:cs="Times New Roman"/>
+          <w:bCs/>
+          <w:sz w:val="24"/>
+          <w:szCs w:val="24"/>
         </w:rPr>
         <w:t xml:space="preserve"> </w:t>
       </w:r>
       <w:proofErr w:type="spellStart"/>
       <w:r>
         <w:rPr>
-          <w:bCs/>
+          <w:rFonts w:ascii="Times New Roman" w:hAnsi="Times New Roman" w:cs="Times New Roman"/>
+          <w:bCs/>
+          <w:sz w:val="24"/>
+          <w:szCs w:val="24"/>
         </w:rPr>
         <w:t>safety</w:t>
       </w:r>
       <w:proofErr w:type="spellEnd"/>
       <w:r>
+        <w:rPr>
+          <w:rFonts w:ascii="Times New Roman" w:hAnsi="Times New Roman" w:cs="Times New Roman"/>
+          <w:sz w:val="24"/>
+          <w:szCs w:val="24"/>
+        </w:rPr>
         <w:t xml:space="preserve"> özelliği varsayılan olarak Dart 2.12 ve sonraki sürümlerde kullanılmaktadır.</w:t>
       </w:r>
     </w:p>
     <w:p>
-      <w:proofErr w:type="spellStart"/>
-      <w:r>
-        <w:rPr>
-          <w:bCs/>
+      <w:pPr>
+        <w:spacing w:line="360" w:lineRule="auto"/>
+        <w:jc w:val="both"/>
+        <w:rPr>
+          <w:rFonts w:ascii="Times New Roman" w:hAnsi="Times New Roman" w:cs="Times New Roman"/>
+          <w:sz w:val="24"/>
+          <w:szCs w:val="24"/>
+        </w:rPr>
+      </w:pPr>
+      <w:proofErr w:type="spellStart"/>
+      <w:r>
+        <w:rPr>
+          <w:rFonts w:ascii="Times New Roman" w:hAnsi="Times New Roman" w:cs="Times New Roman"/>
+          <w:bCs/>
+          <w:sz w:val="24"/>
+          <w:szCs w:val="24"/>
         </w:rPr>
         <w:lastRenderedPageBreak/>
         <w:t>late</w:t>
       </w:r>
       <w:proofErr w:type="spellEnd"/>
       <w:r>
+        <w:rPr>
+          <w:rFonts w:ascii="Times New Roman" w:hAnsi="Times New Roman" w:cs="Times New Roman"/>
+          <w:sz w:val="24"/>
+          <w:szCs w:val="24"/>
+        </w:rPr>
         <w:t xml:space="preserve"> anahtar kelimesi ise değişkenlerin değerlerinin ileride atanacağını belirtmek için kullanılır. Böylece, değişkenin ilk değeri atanmadan kullanılması durumunda hata alınmaz.</w:t>
       </w:r>
     </w:p>
     <w:p>
-      <w:r>
+      <w:pPr>
+        <w:spacing w:line="360" w:lineRule="auto"/>
+        <w:jc w:val="both"/>
+        <w:rPr>
+          <w:rFonts w:ascii="Times New Roman" w:hAnsi="Times New Roman" w:cs="Times New Roman"/>
+          <w:sz w:val="24"/>
+          <w:szCs w:val="24"/>
+        </w:rPr>
+      </w:pPr>
+      <w:r>
+        <w:rPr>
+          <w:rFonts w:ascii="Times New Roman" w:hAnsi="Times New Roman" w:cs="Times New Roman"/>
+          <w:sz w:val="24"/>
+          <w:szCs w:val="24"/>
+        </w:rPr>
         <w:t xml:space="preserve">Aşağıdaki örnekte, </w:t>
       </w:r>
       <w:proofErr w:type="spellStart"/>
       <w:r>
         <w:rPr>
-          <w:bCs/>
+          <w:rFonts w:ascii="Times New Roman" w:hAnsi="Times New Roman" w:cs="Times New Roman"/>
+          <w:bCs/>
+          <w:sz w:val="24"/>
+          <w:szCs w:val="24"/>
         </w:rPr>
         <w:t>null</w:t>
       </w:r>
       <w:proofErr w:type="spellEnd"/>
       <w:r>
         <w:rPr>
-          <w:bCs/>
+          <w:rFonts w:ascii="Times New Roman" w:hAnsi="Times New Roman" w:cs="Times New Roman"/>
+          <w:bCs/>
+          <w:sz w:val="24"/>
+          <w:szCs w:val="24"/>
         </w:rPr>
         <w:t xml:space="preserve"> </w:t>
       </w:r>
       <w:proofErr w:type="spellStart"/>
       <w:r>
         <w:rPr>
-          <w:bCs/>
+          <w:rFonts w:ascii="Times New Roman" w:hAnsi="Times New Roman" w:cs="Times New Roman"/>
+          <w:bCs/>
+          <w:sz w:val="24"/>
+          <w:szCs w:val="24"/>
         </w:rPr>
         <w:t>safety</w:t>
       </w:r>
       <w:proofErr w:type="spellEnd"/>
       <w:r>
+        <w:rPr>
+          <w:rFonts w:ascii="Times New Roman" w:hAnsi="Times New Roman" w:cs="Times New Roman"/>
+          <w:sz w:val="24"/>
+          <w:szCs w:val="24"/>
+        </w:rPr>
         <w:t xml:space="preserve"> ve </w:t>
       </w:r>
       <w:proofErr w:type="spellStart"/>
       <w:r>
         <w:rPr>
-          <w:bCs/>
+          <w:rFonts w:ascii="Times New Roman" w:hAnsi="Times New Roman" w:cs="Times New Roman"/>
+          <w:bCs/>
+          <w:sz w:val="24"/>
+          <w:szCs w:val="24"/>
         </w:rPr>
         <w:t>late</w:t>
       </w:r>
       <w:proofErr w:type="spellEnd"/>
       <w:r>
+        <w:rPr>
+          <w:rFonts w:ascii="Times New Roman" w:hAnsi="Times New Roman" w:cs="Times New Roman"/>
+          <w:sz w:val="24"/>
+          <w:szCs w:val="24"/>
+        </w:rPr>
         <w:t xml:space="preserve"> anahtar kelimelerinin kullanımı gösterilmektedir:</w:t>
       </w:r>
     </w:p>
     <w:p>
       <w:pPr>
         <w:shd w:val="clear" w:color="auto" w:fill="1E1E1E"/>
-        <w:spacing w:after="0" w:line="360" w:lineRule="atLeast"/>
-        <w:rPr>
-          <w:rFonts w:ascii="Consolas" w:eastAsia="Times New Roman" w:hAnsi="Consolas" w:cs="Times New Roman"/>
-          <w:color w:val="D4D4D4"/>
-          <w:sz w:val="27"/>
-          <w:szCs w:val="27"/>
-          <w:lang w:eastAsia="tr-TR"/>
-        </w:rPr>
-      </w:pPr>
-      <w:proofErr w:type="spellStart"/>
-      <w:r>
-        <w:rPr>
-          <w:rFonts w:ascii="Consolas" w:eastAsia="Times New Roman" w:hAnsi="Consolas" w:cs="Times New Roman"/>
+        <w:spacing w:after="0" w:line="360" w:lineRule="auto"/>
+        <w:jc w:val="both"/>
+        <w:rPr>
+          <w:rFonts w:ascii="Times New Roman" w:eastAsia="Times New Roman" w:hAnsi="Times New Roman" w:cs="Times New Roman"/>
+          <w:color w:val="D4D4D4"/>
+          <w:sz w:val="24"/>
+          <w:szCs w:val="24"/>
+          <w:lang w:eastAsia="tr-TR"/>
+        </w:rPr>
+      </w:pPr>
+      <w:proofErr w:type="spellStart"/>
+      <w:r>
+        <w:rPr>
+          <w:rFonts w:ascii="Times New Roman" w:eastAsia="Times New Roman" w:hAnsi="Times New Roman" w:cs="Times New Roman"/>
           <w:color w:val="569CD6"/>
-          <w:sz w:val="27"/>
-          <w:szCs w:val="27"/>
+          <w:sz w:val="24"/>
+          <w:szCs w:val="24"/>
           <w:lang w:eastAsia="tr-TR"/>
         </w:rPr>
         <w:t>late</w:t>
@@ -11935,10 +12082,10 @@
       <w:proofErr w:type="spellEnd"/>
       <w:r>
         <w:rPr>
-          <w:rFonts w:ascii="Consolas" w:eastAsia="Times New Roman" w:hAnsi="Consolas" w:cs="Times New Roman"/>
-          <w:color w:val="D4D4D4"/>
-          <w:sz w:val="27"/>
-          <w:szCs w:val="27"/>
+          <w:rFonts w:ascii="Times New Roman" w:eastAsia="Times New Roman" w:hAnsi="Times New Roman" w:cs="Times New Roman"/>
+          <w:color w:val="D4D4D4"/>
+          <w:sz w:val="24"/>
+          <w:szCs w:val="24"/>
           <w:lang w:eastAsia="tr-TR"/>
         </w:rPr>
         <w:t xml:space="preserve"> </w:t>
@@ -11946,10 +12093,10 @@
       <w:proofErr w:type="spellStart"/>
       <w:r>
         <w:rPr>
-          <w:rFonts w:ascii="Consolas" w:eastAsia="Times New Roman" w:hAnsi="Consolas" w:cs="Times New Roman"/>
+          <w:rFonts w:ascii="Times New Roman" w:eastAsia="Times New Roman" w:hAnsi="Times New Roman" w:cs="Times New Roman"/>
           <w:color w:val="4EC9B0"/>
-          <w:sz w:val="27"/>
-          <w:szCs w:val="27"/>
+          <w:sz w:val="24"/>
+          <w:szCs w:val="24"/>
           <w:lang w:eastAsia="tr-TR"/>
         </w:rPr>
         <w:t>String</w:t>
@@ -11957,10 +12104,10 @@
       <w:proofErr w:type="spellEnd"/>
       <w:r>
         <w:rPr>
-          <w:rFonts w:ascii="Consolas" w:eastAsia="Times New Roman" w:hAnsi="Consolas" w:cs="Times New Roman"/>
-          <w:color w:val="D4D4D4"/>
-          <w:sz w:val="27"/>
-          <w:szCs w:val="27"/>
+          <w:rFonts w:ascii="Times New Roman" w:eastAsia="Times New Roman" w:hAnsi="Times New Roman" w:cs="Times New Roman"/>
+          <w:color w:val="D4D4D4"/>
+          <w:sz w:val="24"/>
+          <w:szCs w:val="24"/>
           <w:lang w:eastAsia="tr-TR"/>
         </w:rPr>
         <w:t xml:space="preserve"> </w:t>
@@ -11968,10 +12115,10 @@
       <w:proofErr w:type="spellStart"/>
       <w:r>
         <w:rPr>
-          <w:rFonts w:ascii="Consolas" w:eastAsia="Times New Roman" w:hAnsi="Consolas" w:cs="Times New Roman"/>
+          <w:rFonts w:ascii="Times New Roman" w:eastAsia="Times New Roman" w:hAnsi="Times New Roman" w:cs="Times New Roman"/>
           <w:color w:val="9CDCFE"/>
-          <w:sz w:val="27"/>
-          <w:szCs w:val="27"/>
+          <w:sz w:val="24"/>
+          <w:szCs w:val="24"/>
           <w:lang w:eastAsia="tr-TR"/>
         </w:rPr>
         <w:t>lateExample</w:t>
@@ -11979,10 +12126,10 @@
       <w:proofErr w:type="spellEnd"/>
       <w:r>
         <w:rPr>
-          <w:rFonts w:ascii="Consolas" w:eastAsia="Times New Roman" w:hAnsi="Consolas" w:cs="Times New Roman"/>
-          <w:color w:val="D4D4D4"/>
-          <w:sz w:val="27"/>
-          <w:szCs w:val="27"/>
+          <w:rFonts w:ascii="Times New Roman" w:eastAsia="Times New Roman" w:hAnsi="Times New Roman" w:cs="Times New Roman"/>
+          <w:color w:val="D4D4D4"/>
+          <w:sz w:val="24"/>
+          <w:szCs w:val="24"/>
           <w:lang w:eastAsia="tr-TR"/>
         </w:rPr>
         <w:t>;</w:t>
@@ -11991,22 +12138,23 @@
     <w:p>
       <w:pPr>
         <w:shd w:val="clear" w:color="auto" w:fill="1E1E1E"/>
-        <w:spacing w:after="0" w:line="360" w:lineRule="atLeast"/>
-        <w:rPr>
-          <w:rFonts w:ascii="Consolas" w:eastAsia="Times New Roman" w:hAnsi="Consolas" w:cs="Times New Roman"/>
-          <w:color w:val="D4D4D4"/>
-          <w:sz w:val="27"/>
-          <w:szCs w:val="27"/>
-          <w:lang w:eastAsia="tr-TR"/>
-        </w:rPr>
-      </w:pPr>
-      <w:proofErr w:type="spellStart"/>
-      <w:r>
-        <w:rPr>
-          <w:rFonts w:ascii="Consolas" w:eastAsia="Times New Roman" w:hAnsi="Consolas" w:cs="Times New Roman"/>
+        <w:spacing w:after="0" w:line="360" w:lineRule="auto"/>
+        <w:jc w:val="both"/>
+        <w:rPr>
+          <w:rFonts w:ascii="Times New Roman" w:eastAsia="Times New Roman" w:hAnsi="Times New Roman" w:cs="Times New Roman"/>
+          <w:color w:val="D4D4D4"/>
+          <w:sz w:val="24"/>
+          <w:szCs w:val="24"/>
+          <w:lang w:eastAsia="tr-TR"/>
+        </w:rPr>
+      </w:pPr>
+      <w:proofErr w:type="spellStart"/>
+      <w:r>
+        <w:rPr>
+          <w:rFonts w:ascii="Times New Roman" w:eastAsia="Times New Roman" w:hAnsi="Times New Roman" w:cs="Times New Roman"/>
           <w:color w:val="4EC9B0"/>
-          <w:sz w:val="27"/>
-          <w:szCs w:val="27"/>
+          <w:sz w:val="24"/>
+          <w:szCs w:val="24"/>
           <w:lang w:eastAsia="tr-TR"/>
         </w:rPr>
         <w:t>String</w:t>
@@ -12014,10 +12162,10 @@
       <w:proofErr w:type="spellEnd"/>
       <w:r>
         <w:rPr>
-          <w:rFonts w:ascii="Consolas" w:eastAsia="Times New Roman" w:hAnsi="Consolas" w:cs="Times New Roman"/>
-          <w:color w:val="D4D4D4"/>
-          <w:sz w:val="27"/>
-          <w:szCs w:val="27"/>
+          <w:rFonts w:ascii="Times New Roman" w:eastAsia="Times New Roman" w:hAnsi="Times New Roman" w:cs="Times New Roman"/>
+          <w:color w:val="D4D4D4"/>
+          <w:sz w:val="24"/>
+          <w:szCs w:val="24"/>
           <w:lang w:eastAsia="tr-TR"/>
         </w:rPr>
         <w:t xml:space="preserve">? </w:t>
@@ -12025,10 +12173,10 @@
       <w:proofErr w:type="spellStart"/>
       <w:r>
         <w:rPr>
-          <w:rFonts w:ascii="Consolas" w:eastAsia="Times New Roman" w:hAnsi="Consolas" w:cs="Times New Roman"/>
+          <w:rFonts w:ascii="Times New Roman" w:eastAsia="Times New Roman" w:hAnsi="Times New Roman" w:cs="Times New Roman"/>
           <w:color w:val="9CDCFE"/>
-          <w:sz w:val="27"/>
-          <w:szCs w:val="27"/>
+          <w:sz w:val="24"/>
+          <w:szCs w:val="24"/>
           <w:lang w:eastAsia="tr-TR"/>
         </w:rPr>
         <w:t>nullableExample</w:t>
@@ -12036,10 +12184,10 @@
       <w:proofErr w:type="spellEnd"/>
       <w:r>
         <w:rPr>
-          <w:rFonts w:ascii="Consolas" w:eastAsia="Times New Roman" w:hAnsi="Consolas" w:cs="Times New Roman"/>
-          <w:color w:val="D4D4D4"/>
-          <w:sz w:val="27"/>
-          <w:szCs w:val="27"/>
+          <w:rFonts w:ascii="Times New Roman" w:eastAsia="Times New Roman" w:hAnsi="Times New Roman" w:cs="Times New Roman"/>
+          <w:color w:val="D4D4D4"/>
+          <w:sz w:val="24"/>
+          <w:szCs w:val="24"/>
           <w:lang w:eastAsia="tr-TR"/>
         </w:rPr>
         <w:t>;</w:t>
@@ -12048,12 +12196,13 @@
     <w:p>
       <w:pPr>
         <w:shd w:val="clear" w:color="auto" w:fill="1E1E1E"/>
-        <w:spacing w:after="0" w:line="360" w:lineRule="atLeast"/>
-        <w:rPr>
-          <w:rFonts w:ascii="Consolas" w:eastAsia="Times New Roman" w:hAnsi="Consolas" w:cs="Times New Roman"/>
-          <w:color w:val="D4D4D4"/>
-          <w:sz w:val="27"/>
-          <w:szCs w:val="27"/>
+        <w:spacing w:after="0" w:line="360" w:lineRule="auto"/>
+        <w:jc w:val="both"/>
+        <w:rPr>
+          <w:rFonts w:ascii="Times New Roman" w:eastAsia="Times New Roman" w:hAnsi="Times New Roman" w:cs="Times New Roman"/>
+          <w:color w:val="D4D4D4"/>
+          <w:sz w:val="24"/>
+          <w:szCs w:val="24"/>
           <w:lang w:eastAsia="tr-TR"/>
         </w:rPr>
       </w:pPr>
@@ -12061,22 +12210,23 @@
     <w:p>
       <w:pPr>
         <w:shd w:val="clear" w:color="auto" w:fill="1E1E1E"/>
-        <w:spacing w:after="0" w:line="360" w:lineRule="atLeast"/>
-        <w:rPr>
-          <w:rFonts w:ascii="Consolas" w:eastAsia="Times New Roman" w:hAnsi="Consolas" w:cs="Times New Roman"/>
-          <w:color w:val="D4D4D4"/>
-          <w:sz w:val="27"/>
-          <w:szCs w:val="27"/>
-          <w:lang w:eastAsia="tr-TR"/>
-        </w:rPr>
-      </w:pPr>
-      <w:proofErr w:type="spellStart"/>
-      <w:r>
-        <w:rPr>
-          <w:rFonts w:ascii="Consolas" w:eastAsia="Times New Roman" w:hAnsi="Consolas" w:cs="Times New Roman"/>
+        <w:spacing w:after="0" w:line="360" w:lineRule="auto"/>
+        <w:jc w:val="both"/>
+        <w:rPr>
+          <w:rFonts w:ascii="Times New Roman" w:eastAsia="Times New Roman" w:hAnsi="Times New Roman" w:cs="Times New Roman"/>
+          <w:color w:val="D4D4D4"/>
+          <w:sz w:val="24"/>
+          <w:szCs w:val="24"/>
+          <w:lang w:eastAsia="tr-TR"/>
+        </w:rPr>
+      </w:pPr>
+      <w:proofErr w:type="spellStart"/>
+      <w:r>
+        <w:rPr>
+          <w:rFonts w:ascii="Times New Roman" w:eastAsia="Times New Roman" w:hAnsi="Times New Roman" w:cs="Times New Roman"/>
           <w:color w:val="569CD6"/>
-          <w:sz w:val="27"/>
-          <w:szCs w:val="27"/>
+          <w:sz w:val="24"/>
+          <w:szCs w:val="24"/>
           <w:lang w:eastAsia="tr-TR"/>
         </w:rPr>
         <w:t>void</w:t>
@@ -12084,30 +12234,30 @@
       <w:proofErr w:type="spellEnd"/>
       <w:r>
         <w:rPr>
-          <w:rFonts w:ascii="Consolas" w:eastAsia="Times New Roman" w:hAnsi="Consolas" w:cs="Times New Roman"/>
-          <w:color w:val="D4D4D4"/>
-          <w:sz w:val="27"/>
-          <w:szCs w:val="27"/>
+          <w:rFonts w:ascii="Times New Roman" w:eastAsia="Times New Roman" w:hAnsi="Times New Roman" w:cs="Times New Roman"/>
+          <w:color w:val="D4D4D4"/>
+          <w:sz w:val="24"/>
+          <w:szCs w:val="24"/>
           <w:lang w:eastAsia="tr-TR"/>
         </w:rPr>
         <w:t xml:space="preserve"> </w:t>
       </w:r>
       <w:r>
         <w:rPr>
-          <w:rFonts w:ascii="Consolas" w:eastAsia="Times New Roman" w:hAnsi="Consolas" w:cs="Times New Roman"/>
+          <w:rFonts w:ascii="Times New Roman" w:eastAsia="Times New Roman" w:hAnsi="Times New Roman" w:cs="Times New Roman"/>
           <w:color w:val="DCDCAA"/>
-          <w:sz w:val="27"/>
-          <w:szCs w:val="27"/>
+          <w:sz w:val="24"/>
+          <w:szCs w:val="24"/>
           <w:lang w:eastAsia="tr-TR"/>
         </w:rPr>
         <w:t>main</w:t>
       </w:r>
       <w:r>
         <w:rPr>
-          <w:rFonts w:ascii="Consolas" w:eastAsia="Times New Roman" w:hAnsi="Consolas" w:cs="Times New Roman"/>
-          <w:color w:val="D4D4D4"/>
-          <w:sz w:val="27"/>
-          <w:szCs w:val="27"/>
+          <w:rFonts w:ascii="Times New Roman" w:eastAsia="Times New Roman" w:hAnsi="Times New Roman" w:cs="Times New Roman"/>
+          <w:color w:val="D4D4D4"/>
+          <w:sz w:val="24"/>
+          <w:szCs w:val="24"/>
           <w:lang w:eastAsia="tr-TR"/>
         </w:rPr>
         <w:t>() {</w:t>
@@ -12116,31 +12266,32 @@
     <w:p>
       <w:pPr>
         <w:shd w:val="clear" w:color="auto" w:fill="1E1E1E"/>
-        <w:spacing w:after="0" w:line="360" w:lineRule="atLeast"/>
-        <w:rPr>
-          <w:rFonts w:ascii="Consolas" w:eastAsia="Times New Roman" w:hAnsi="Consolas" w:cs="Times New Roman"/>
-          <w:color w:val="D4D4D4"/>
-          <w:sz w:val="27"/>
-          <w:szCs w:val="27"/>
-          <w:lang w:eastAsia="tr-TR"/>
-        </w:rPr>
-      </w:pPr>
-      <w:r>
-        <w:rPr>
-          <w:rFonts w:ascii="Consolas" w:eastAsia="Times New Roman" w:hAnsi="Consolas" w:cs="Times New Roman"/>
-          <w:color w:val="D4D4D4"/>
-          <w:sz w:val="27"/>
-          <w:szCs w:val="27"/>
+        <w:spacing w:after="0" w:line="360" w:lineRule="auto"/>
+        <w:jc w:val="both"/>
+        <w:rPr>
+          <w:rFonts w:ascii="Times New Roman" w:eastAsia="Times New Roman" w:hAnsi="Times New Roman" w:cs="Times New Roman"/>
+          <w:color w:val="D4D4D4"/>
+          <w:sz w:val="24"/>
+          <w:szCs w:val="24"/>
+          <w:lang w:eastAsia="tr-TR"/>
+        </w:rPr>
+      </w:pPr>
+      <w:r>
+        <w:rPr>
+          <w:rFonts w:ascii="Times New Roman" w:eastAsia="Times New Roman" w:hAnsi="Times New Roman" w:cs="Times New Roman"/>
+          <w:color w:val="D4D4D4"/>
+          <w:sz w:val="24"/>
+          <w:szCs w:val="24"/>
           <w:lang w:eastAsia="tr-TR"/>
         </w:rPr>
         <w:t xml:space="preserve">  </w:t>
       </w:r>
       <w:r>
         <w:rPr>
-          <w:rFonts w:ascii="Consolas" w:eastAsia="Times New Roman" w:hAnsi="Consolas" w:cs="Times New Roman"/>
+          <w:rFonts w:ascii="Times New Roman" w:eastAsia="Times New Roman" w:hAnsi="Times New Roman" w:cs="Times New Roman"/>
           <w:color w:val="6A9955"/>
-          <w:sz w:val="27"/>
-          <w:szCs w:val="27"/>
+          <w:sz w:val="24"/>
+          <w:szCs w:val="24"/>
           <w:lang w:eastAsia="tr-TR"/>
         </w:rPr>
         <w:t xml:space="preserve">// </w:t>
@@ -12148,10 +12299,10 @@
       <w:proofErr w:type="spellStart"/>
       <w:r>
         <w:rPr>
-          <w:rFonts w:ascii="Consolas" w:eastAsia="Times New Roman" w:hAnsi="Consolas" w:cs="Times New Roman"/>
+          <w:rFonts w:ascii="Times New Roman" w:eastAsia="Times New Roman" w:hAnsi="Times New Roman" w:cs="Times New Roman"/>
           <w:color w:val="6A9955"/>
-          <w:sz w:val="27"/>
-          <w:szCs w:val="27"/>
+          <w:sz w:val="24"/>
+          <w:szCs w:val="24"/>
           <w:lang w:eastAsia="tr-TR"/>
         </w:rPr>
         <w:t>nullableExample</w:t>
@@ -12159,10 +12310,10 @@
       <w:proofErr w:type="spellEnd"/>
       <w:r>
         <w:rPr>
-          <w:rFonts w:ascii="Consolas" w:eastAsia="Times New Roman" w:hAnsi="Consolas" w:cs="Times New Roman"/>
+          <w:rFonts w:ascii="Times New Roman" w:eastAsia="Times New Roman" w:hAnsi="Times New Roman" w:cs="Times New Roman"/>
           <w:color w:val="6A9955"/>
-          <w:sz w:val="27"/>
-          <w:szCs w:val="27"/>
+          <w:sz w:val="24"/>
+          <w:szCs w:val="24"/>
           <w:lang w:eastAsia="tr-TR"/>
         </w:rPr>
         <w:t xml:space="preserve"> = </w:t>
@@ -12170,10 +12321,10 @@
       <w:proofErr w:type="spellStart"/>
       <w:r>
         <w:rPr>
-          <w:rFonts w:ascii="Consolas" w:eastAsia="Times New Roman" w:hAnsi="Consolas" w:cs="Times New Roman"/>
+          <w:rFonts w:ascii="Times New Roman" w:eastAsia="Times New Roman" w:hAnsi="Times New Roman" w:cs="Times New Roman"/>
           <w:color w:val="6A9955"/>
-          <w:sz w:val="27"/>
-          <w:szCs w:val="27"/>
+          <w:sz w:val="24"/>
+          <w:szCs w:val="24"/>
           <w:lang w:eastAsia="tr-TR"/>
         </w:rPr>
         <w:t>null</w:t>
@@ -12181,10 +12332,10 @@
       <w:proofErr w:type="spellEnd"/>
       <w:r>
         <w:rPr>
-          <w:rFonts w:ascii="Consolas" w:eastAsia="Times New Roman" w:hAnsi="Consolas" w:cs="Times New Roman"/>
+          <w:rFonts w:ascii="Times New Roman" w:eastAsia="Times New Roman" w:hAnsi="Times New Roman" w:cs="Times New Roman"/>
           <w:color w:val="6A9955"/>
-          <w:sz w:val="27"/>
-          <w:szCs w:val="27"/>
+          <w:sz w:val="24"/>
+          <w:szCs w:val="24"/>
           <w:lang w:eastAsia="tr-TR"/>
         </w:rPr>
         <w:t xml:space="preserve">;  // Hata! </w:t>
@@ -12192,10 +12343,10 @@
       <w:proofErr w:type="spellStart"/>
       <w:r>
         <w:rPr>
-          <w:rFonts w:ascii="Consolas" w:eastAsia="Times New Roman" w:hAnsi="Consolas" w:cs="Times New Roman"/>
+          <w:rFonts w:ascii="Times New Roman" w:eastAsia="Times New Roman" w:hAnsi="Times New Roman" w:cs="Times New Roman"/>
           <w:color w:val="6A9955"/>
-          <w:sz w:val="27"/>
-          <w:szCs w:val="27"/>
+          <w:sz w:val="24"/>
+          <w:szCs w:val="24"/>
           <w:lang w:eastAsia="tr-TR"/>
         </w:rPr>
         <w:t>nullableExample</w:t>
@@ -12203,10 +12354,10 @@
       <w:proofErr w:type="spellEnd"/>
       <w:r>
         <w:rPr>
-          <w:rFonts w:ascii="Consolas" w:eastAsia="Times New Roman" w:hAnsi="Consolas" w:cs="Times New Roman"/>
+          <w:rFonts w:ascii="Times New Roman" w:eastAsia="Times New Roman" w:hAnsi="Times New Roman" w:cs="Times New Roman"/>
           <w:color w:val="6A9955"/>
-          <w:sz w:val="27"/>
-          <w:szCs w:val="27"/>
+          <w:sz w:val="24"/>
+          <w:szCs w:val="24"/>
           <w:lang w:eastAsia="tr-TR"/>
         </w:rPr>
         <w:t xml:space="preserve"> </w:t>
@@ -12214,10 +12365,10 @@
       <w:proofErr w:type="spellStart"/>
       <w:r>
         <w:rPr>
-          <w:rFonts w:ascii="Consolas" w:eastAsia="Times New Roman" w:hAnsi="Consolas" w:cs="Times New Roman"/>
+          <w:rFonts w:ascii="Times New Roman" w:eastAsia="Times New Roman" w:hAnsi="Times New Roman" w:cs="Times New Roman"/>
           <w:color w:val="6A9955"/>
-          <w:sz w:val="27"/>
-          <w:szCs w:val="27"/>
+          <w:sz w:val="24"/>
+          <w:szCs w:val="24"/>
           <w:lang w:eastAsia="tr-TR"/>
         </w:rPr>
         <w:t>null</w:t>
@@ -12225,10 +12376,10 @@
       <w:proofErr w:type="spellEnd"/>
       <w:r>
         <w:rPr>
-          <w:rFonts w:ascii="Consolas" w:eastAsia="Times New Roman" w:hAnsi="Consolas" w:cs="Times New Roman"/>
+          <w:rFonts w:ascii="Times New Roman" w:eastAsia="Times New Roman" w:hAnsi="Times New Roman" w:cs="Times New Roman"/>
           <w:color w:val="6A9955"/>
-          <w:sz w:val="27"/>
-          <w:szCs w:val="27"/>
+          <w:sz w:val="24"/>
+          <w:szCs w:val="24"/>
           <w:lang w:eastAsia="tr-TR"/>
         </w:rPr>
         <w:t xml:space="preserve"> olabilir.</w:t>
@@ -12237,21 +12388,22 @@
     <w:p>
       <w:pPr>
         <w:shd w:val="clear" w:color="auto" w:fill="1E1E1E"/>
-        <w:spacing w:after="0" w:line="360" w:lineRule="atLeast"/>
-        <w:rPr>
-          <w:rFonts w:ascii="Consolas" w:eastAsia="Times New Roman" w:hAnsi="Consolas" w:cs="Times New Roman"/>
-          <w:color w:val="D4D4D4"/>
-          <w:sz w:val="27"/>
-          <w:szCs w:val="27"/>
-          <w:lang w:eastAsia="tr-TR"/>
-        </w:rPr>
-      </w:pPr>
-      <w:r>
-        <w:rPr>
-          <w:rFonts w:ascii="Consolas" w:eastAsia="Times New Roman" w:hAnsi="Consolas" w:cs="Times New Roman"/>
-          <w:color w:val="D4D4D4"/>
-          <w:sz w:val="27"/>
-          <w:szCs w:val="27"/>
+        <w:spacing w:after="0" w:line="360" w:lineRule="auto"/>
+        <w:jc w:val="both"/>
+        <w:rPr>
+          <w:rFonts w:ascii="Times New Roman" w:eastAsia="Times New Roman" w:hAnsi="Times New Roman" w:cs="Times New Roman"/>
+          <w:color w:val="D4D4D4"/>
+          <w:sz w:val="24"/>
+          <w:szCs w:val="24"/>
+          <w:lang w:eastAsia="tr-TR"/>
+        </w:rPr>
+      </w:pPr>
+      <w:r>
+        <w:rPr>
+          <w:rFonts w:ascii="Times New Roman" w:eastAsia="Times New Roman" w:hAnsi="Times New Roman" w:cs="Times New Roman"/>
+          <w:color w:val="D4D4D4"/>
+          <w:sz w:val="24"/>
+          <w:szCs w:val="24"/>
           <w:lang w:eastAsia="tr-TR"/>
         </w:rPr>
         <w:t xml:space="preserve">  </w:t>
@@ -12259,10 +12411,10 @@
       <w:proofErr w:type="spellStart"/>
       <w:r>
         <w:rPr>
-          <w:rFonts w:ascii="Consolas" w:eastAsia="Times New Roman" w:hAnsi="Consolas" w:cs="Times New Roman"/>
+          <w:rFonts w:ascii="Times New Roman" w:eastAsia="Times New Roman" w:hAnsi="Times New Roman" w:cs="Times New Roman"/>
           <w:color w:val="9CDCFE"/>
-          <w:sz w:val="27"/>
-          <w:szCs w:val="27"/>
+          <w:sz w:val="24"/>
+          <w:szCs w:val="24"/>
           <w:lang w:eastAsia="tr-TR"/>
         </w:rPr>
         <w:t>lateExample</w:t>
@@ -12270,20 +12422,20 @@
       <w:proofErr w:type="spellEnd"/>
       <w:r>
         <w:rPr>
-          <w:rFonts w:ascii="Consolas" w:eastAsia="Times New Roman" w:hAnsi="Consolas" w:cs="Times New Roman"/>
-          <w:color w:val="D4D4D4"/>
-          <w:sz w:val="27"/>
-          <w:szCs w:val="27"/>
+          <w:rFonts w:ascii="Times New Roman" w:eastAsia="Times New Roman" w:hAnsi="Times New Roman" w:cs="Times New Roman"/>
+          <w:color w:val="D4D4D4"/>
+          <w:sz w:val="24"/>
+          <w:szCs w:val="24"/>
           <w:lang w:eastAsia="tr-TR"/>
         </w:rPr>
         <w:t xml:space="preserve"> = </w:t>
       </w:r>
       <w:r>
         <w:rPr>
-          <w:rFonts w:ascii="Consolas" w:eastAsia="Times New Roman" w:hAnsi="Consolas" w:cs="Times New Roman"/>
+          <w:rFonts w:ascii="Times New Roman" w:eastAsia="Times New Roman" w:hAnsi="Times New Roman" w:cs="Times New Roman"/>
           <w:color w:val="CE9178"/>
-          <w:sz w:val="27"/>
-          <w:szCs w:val="27"/>
+          <w:sz w:val="24"/>
+          <w:szCs w:val="24"/>
           <w:lang w:eastAsia="tr-TR"/>
         </w:rPr>
         <w:t>"</w:t>
@@ -12291,10 +12443,10 @@
       <w:proofErr w:type="spellStart"/>
       <w:r>
         <w:rPr>
-          <w:rFonts w:ascii="Consolas" w:eastAsia="Times New Roman" w:hAnsi="Consolas" w:cs="Times New Roman"/>
+          <w:rFonts w:ascii="Times New Roman" w:eastAsia="Times New Roman" w:hAnsi="Times New Roman" w:cs="Times New Roman"/>
           <w:color w:val="CE9178"/>
-          <w:sz w:val="27"/>
-          <w:szCs w:val="27"/>
+          <w:sz w:val="24"/>
+          <w:szCs w:val="24"/>
           <w:lang w:eastAsia="tr-TR"/>
         </w:rPr>
         <w:t>Late</w:t>
@@ -12302,10 +12454,10 @@
       <w:proofErr w:type="spellEnd"/>
       <w:r>
         <w:rPr>
-          <w:rFonts w:ascii="Consolas" w:eastAsia="Times New Roman" w:hAnsi="Consolas" w:cs="Times New Roman"/>
+          <w:rFonts w:ascii="Times New Roman" w:eastAsia="Times New Roman" w:hAnsi="Times New Roman" w:cs="Times New Roman"/>
           <w:color w:val="CE9178"/>
-          <w:sz w:val="27"/>
-          <w:szCs w:val="27"/>
+          <w:sz w:val="24"/>
+          <w:szCs w:val="24"/>
           <w:lang w:eastAsia="tr-TR"/>
         </w:rPr>
         <w:t xml:space="preserve"> </w:t>
@@ -12313,10 +12465,10 @@
       <w:proofErr w:type="spellStart"/>
       <w:r>
         <w:rPr>
-          <w:rFonts w:ascii="Consolas" w:eastAsia="Times New Roman" w:hAnsi="Consolas" w:cs="Times New Roman"/>
+          <w:rFonts w:ascii="Times New Roman" w:eastAsia="Times New Roman" w:hAnsi="Times New Roman" w:cs="Times New Roman"/>
           <w:color w:val="CE9178"/>
-          <w:sz w:val="27"/>
-          <w:szCs w:val="27"/>
+          <w:sz w:val="24"/>
+          <w:szCs w:val="24"/>
           <w:lang w:eastAsia="tr-TR"/>
         </w:rPr>
         <w:t>example</w:t>
@@ -12324,20 +12476,20 @@
       <w:proofErr w:type="spellEnd"/>
       <w:r>
         <w:rPr>
-          <w:rFonts w:ascii="Consolas" w:eastAsia="Times New Roman" w:hAnsi="Consolas" w:cs="Times New Roman"/>
+          <w:rFonts w:ascii="Times New Roman" w:eastAsia="Times New Roman" w:hAnsi="Times New Roman" w:cs="Times New Roman"/>
           <w:color w:val="CE9178"/>
-          <w:sz w:val="27"/>
-          <w:szCs w:val="27"/>
+          <w:sz w:val="24"/>
+          <w:szCs w:val="24"/>
           <w:lang w:eastAsia="tr-TR"/>
         </w:rPr>
         <w:t>"</w:t>
       </w:r>
       <w:r>
         <w:rPr>
-          <w:rFonts w:ascii="Consolas" w:eastAsia="Times New Roman" w:hAnsi="Consolas" w:cs="Times New Roman"/>
-          <w:color w:val="D4D4D4"/>
-          <w:sz w:val="27"/>
-          <w:szCs w:val="27"/>
+          <w:rFonts w:ascii="Times New Roman" w:eastAsia="Times New Roman" w:hAnsi="Times New Roman" w:cs="Times New Roman"/>
+          <w:color w:val="D4D4D4"/>
+          <w:sz w:val="24"/>
+          <w:szCs w:val="24"/>
           <w:lang w:eastAsia="tr-TR"/>
         </w:rPr>
         <w:t>;</w:t>
@@ -12346,21 +12498,22 @@
     <w:p>
       <w:pPr>
         <w:shd w:val="clear" w:color="auto" w:fill="1E1E1E"/>
-        <w:spacing w:after="0" w:line="360" w:lineRule="atLeast"/>
-        <w:rPr>
-          <w:rFonts w:ascii="Consolas" w:eastAsia="Times New Roman" w:hAnsi="Consolas" w:cs="Times New Roman"/>
-          <w:color w:val="D4D4D4"/>
-          <w:sz w:val="27"/>
-          <w:szCs w:val="27"/>
-          <w:lang w:eastAsia="tr-TR"/>
-        </w:rPr>
-      </w:pPr>
-      <w:r>
-        <w:rPr>
-          <w:rFonts w:ascii="Consolas" w:eastAsia="Times New Roman" w:hAnsi="Consolas" w:cs="Times New Roman"/>
-          <w:color w:val="D4D4D4"/>
-          <w:sz w:val="27"/>
-          <w:szCs w:val="27"/>
+        <w:spacing w:after="0" w:line="360" w:lineRule="auto"/>
+        <w:jc w:val="both"/>
+        <w:rPr>
+          <w:rFonts w:ascii="Times New Roman" w:eastAsia="Times New Roman" w:hAnsi="Times New Roman" w:cs="Times New Roman"/>
+          <w:color w:val="D4D4D4"/>
+          <w:sz w:val="24"/>
+          <w:szCs w:val="24"/>
+          <w:lang w:eastAsia="tr-TR"/>
+        </w:rPr>
+      </w:pPr>
+      <w:r>
+        <w:rPr>
+          <w:rFonts w:ascii="Times New Roman" w:eastAsia="Times New Roman" w:hAnsi="Times New Roman" w:cs="Times New Roman"/>
+          <w:color w:val="D4D4D4"/>
+          <w:sz w:val="24"/>
+          <w:szCs w:val="24"/>
           <w:lang w:eastAsia="tr-TR"/>
         </w:rPr>
         <w:t xml:space="preserve">  </w:t>
@@ -12368,10 +12521,10 @@
       <w:proofErr w:type="spellStart"/>
       <w:r>
         <w:rPr>
-          <w:rFonts w:ascii="Consolas" w:eastAsia="Times New Roman" w:hAnsi="Consolas" w:cs="Times New Roman"/>
+          <w:rFonts w:ascii="Times New Roman" w:eastAsia="Times New Roman" w:hAnsi="Times New Roman" w:cs="Times New Roman"/>
           <w:color w:val="DCDCAA"/>
-          <w:sz w:val="27"/>
-          <w:szCs w:val="27"/>
+          <w:sz w:val="24"/>
+          <w:szCs w:val="24"/>
           <w:lang w:eastAsia="tr-TR"/>
         </w:rPr>
         <w:t>print</w:t>
@@ -12379,10 +12532,10 @@
       <w:proofErr w:type="spellEnd"/>
       <w:r>
         <w:rPr>
-          <w:rFonts w:ascii="Consolas" w:eastAsia="Times New Roman" w:hAnsi="Consolas" w:cs="Times New Roman"/>
-          <w:color w:val="D4D4D4"/>
-          <w:sz w:val="27"/>
-          <w:szCs w:val="27"/>
+          <w:rFonts w:ascii="Times New Roman" w:eastAsia="Times New Roman" w:hAnsi="Times New Roman" w:cs="Times New Roman"/>
+          <w:color w:val="D4D4D4"/>
+          <w:sz w:val="24"/>
+          <w:szCs w:val="24"/>
           <w:lang w:eastAsia="tr-TR"/>
         </w:rPr>
         <w:t>(</w:t>
@@ -12390,10 +12543,10 @@
       <w:proofErr w:type="spellStart"/>
       <w:r>
         <w:rPr>
-          <w:rFonts w:ascii="Consolas" w:eastAsia="Times New Roman" w:hAnsi="Consolas" w:cs="Times New Roman"/>
+          <w:rFonts w:ascii="Times New Roman" w:eastAsia="Times New Roman" w:hAnsi="Times New Roman" w:cs="Times New Roman"/>
           <w:color w:val="9CDCFE"/>
-          <w:sz w:val="27"/>
-          <w:szCs w:val="27"/>
+          <w:sz w:val="24"/>
+          <w:szCs w:val="24"/>
           <w:lang w:eastAsia="tr-TR"/>
         </w:rPr>
         <w:t>lateExample</w:t>
@@ -12401,20 +12554,20 @@
       <w:proofErr w:type="spellEnd"/>
       <w:r>
         <w:rPr>
-          <w:rFonts w:ascii="Consolas" w:eastAsia="Times New Roman" w:hAnsi="Consolas" w:cs="Times New Roman"/>
-          <w:color w:val="D4D4D4"/>
-          <w:sz w:val="27"/>
-          <w:szCs w:val="27"/>
+          <w:rFonts w:ascii="Times New Roman" w:eastAsia="Times New Roman" w:hAnsi="Times New Roman" w:cs="Times New Roman"/>
+          <w:color w:val="D4D4D4"/>
+          <w:sz w:val="24"/>
+          <w:szCs w:val="24"/>
           <w:lang w:eastAsia="tr-TR"/>
         </w:rPr>
         <w:t xml:space="preserve">); </w:t>
       </w:r>
       <w:r>
         <w:rPr>
-          <w:rFonts w:ascii="Consolas" w:eastAsia="Times New Roman" w:hAnsi="Consolas" w:cs="Times New Roman"/>
+          <w:rFonts w:ascii="Times New Roman" w:eastAsia="Times New Roman" w:hAnsi="Times New Roman" w:cs="Times New Roman"/>
           <w:color w:val="6A9955"/>
-          <w:sz w:val="27"/>
-          <w:szCs w:val="27"/>
+          <w:sz w:val="24"/>
+          <w:szCs w:val="24"/>
           <w:lang w:eastAsia="tr-TR"/>
         </w:rPr>
         <w:t>// Geç atama yapıldığı için hata alınmaz.</w:t>
@@ -12423,21 +12576,22 @@
     <w:p>
       <w:pPr>
         <w:shd w:val="clear" w:color="auto" w:fill="1E1E1E"/>
-        <w:spacing w:after="0" w:line="360" w:lineRule="atLeast"/>
-        <w:rPr>
-          <w:rFonts w:ascii="Consolas" w:eastAsia="Times New Roman" w:hAnsi="Consolas" w:cs="Times New Roman"/>
-          <w:color w:val="D4D4D4"/>
-          <w:sz w:val="27"/>
-          <w:szCs w:val="27"/>
-          <w:lang w:eastAsia="tr-TR"/>
-        </w:rPr>
-      </w:pPr>
-      <w:r>
-        <w:rPr>
-          <w:rFonts w:ascii="Consolas" w:eastAsia="Times New Roman" w:hAnsi="Consolas" w:cs="Times New Roman"/>
-          <w:color w:val="D4D4D4"/>
-          <w:sz w:val="27"/>
-          <w:szCs w:val="27"/>
+        <w:spacing w:after="0" w:line="360" w:lineRule="auto"/>
+        <w:jc w:val="both"/>
+        <w:rPr>
+          <w:rFonts w:ascii="Times New Roman" w:eastAsia="Times New Roman" w:hAnsi="Times New Roman" w:cs="Times New Roman"/>
+          <w:color w:val="D4D4D4"/>
+          <w:sz w:val="24"/>
+          <w:szCs w:val="24"/>
+          <w:lang w:eastAsia="tr-TR"/>
+        </w:rPr>
+      </w:pPr>
+      <w:r>
+        <w:rPr>
+          <w:rFonts w:ascii="Times New Roman" w:eastAsia="Times New Roman" w:hAnsi="Times New Roman" w:cs="Times New Roman"/>
+          <w:color w:val="D4D4D4"/>
+          <w:sz w:val="24"/>
+          <w:szCs w:val="24"/>
           <w:lang w:eastAsia="tr-TR"/>
         </w:rPr>
         <w:t>}</w:t>
@@ -12446,96 +12600,190 @@
     <w:p>
       <w:pPr>
         <w:shd w:val="clear" w:color="auto" w:fill="1E1E1E"/>
-        <w:spacing w:after="0" w:line="360" w:lineRule="atLeast"/>
-        <w:rPr>
-          <w:rFonts w:ascii="Consolas" w:eastAsia="Times New Roman" w:hAnsi="Consolas" w:cs="Times New Roman"/>
-          <w:color w:val="D4D4D4"/>
-          <w:sz w:val="27"/>
-          <w:szCs w:val="27"/>
-          <w:lang w:eastAsia="tr-TR"/>
-        </w:rPr>
-      </w:pPr>
-    </w:p>
-    <w:p/>
+        <w:spacing w:after="0" w:line="360" w:lineRule="auto"/>
+        <w:jc w:val="both"/>
+        <w:rPr>
+          <w:rFonts w:ascii="Times New Roman" w:eastAsia="Times New Roman" w:hAnsi="Times New Roman" w:cs="Times New Roman"/>
+          <w:color w:val="D4D4D4"/>
+          <w:sz w:val="24"/>
+          <w:szCs w:val="24"/>
+          <w:lang w:eastAsia="tr-TR"/>
+        </w:rPr>
+      </w:pPr>
+    </w:p>
+    <w:p>
+      <w:pPr>
+        <w:spacing w:line="360" w:lineRule="auto"/>
+        <w:jc w:val="both"/>
+        <w:rPr>
+          <w:rFonts w:ascii="Times New Roman" w:hAnsi="Times New Roman" w:cs="Times New Roman"/>
+          <w:sz w:val="24"/>
+          <w:szCs w:val="24"/>
+        </w:rPr>
+      </w:pPr>
+    </w:p>
     <w:p>
       <w:pPr>
         <w:pBdr>
           <w:bottom w:val="dotted" w:sz="24" w:space="1" w:color="auto"/>
         </w:pBdr>
-      </w:pPr>
-      <w:r>
+        <w:spacing w:line="360" w:lineRule="auto"/>
+        <w:jc w:val="both"/>
+        <w:rPr>
+          <w:rFonts w:ascii="Times New Roman" w:hAnsi="Times New Roman" w:cs="Times New Roman"/>
+          <w:sz w:val="24"/>
+          <w:szCs w:val="24"/>
+        </w:rPr>
+      </w:pPr>
+      <w:r>
+        <w:rPr>
+          <w:rFonts w:ascii="Times New Roman" w:hAnsi="Times New Roman" w:cs="Times New Roman"/>
+          <w:sz w:val="24"/>
+          <w:szCs w:val="24"/>
+        </w:rPr>
         <w:t xml:space="preserve">Yukarıdaki örnekte, </w:t>
       </w:r>
       <w:proofErr w:type="spellStart"/>
       <w:r>
         <w:rPr>
-          <w:b/>
-          <w:bCs/>
+          <w:rFonts w:ascii="Times New Roman" w:hAnsi="Times New Roman" w:cs="Times New Roman"/>
+          <w:b/>
+          <w:bCs/>
+          <w:sz w:val="24"/>
+          <w:szCs w:val="24"/>
         </w:rPr>
         <w:t>nullableExample</w:t>
       </w:r>
       <w:proofErr w:type="spellEnd"/>
       <w:r>
+        <w:rPr>
+          <w:rFonts w:ascii="Times New Roman" w:hAnsi="Times New Roman" w:cs="Times New Roman"/>
+          <w:sz w:val="24"/>
+          <w:szCs w:val="24"/>
+        </w:rPr>
         <w:t xml:space="preserve"> değişkeni </w:t>
       </w:r>
       <w:proofErr w:type="spellStart"/>
       <w:r>
+        <w:rPr>
+          <w:rFonts w:ascii="Times New Roman" w:hAnsi="Times New Roman" w:cs="Times New Roman"/>
+          <w:sz w:val="24"/>
+          <w:szCs w:val="24"/>
+        </w:rPr>
         <w:t>null</w:t>
       </w:r>
       <w:proofErr w:type="spellEnd"/>
       <w:r>
+        <w:rPr>
+          <w:rFonts w:ascii="Times New Roman" w:hAnsi="Times New Roman" w:cs="Times New Roman"/>
+          <w:sz w:val="24"/>
+          <w:szCs w:val="24"/>
+        </w:rPr>
         <w:t xml:space="preserve"> olabilirken, </w:t>
       </w:r>
       <w:proofErr w:type="spellStart"/>
       <w:r>
         <w:rPr>
-          <w:b/>
-          <w:bCs/>
+          <w:rFonts w:ascii="Times New Roman" w:hAnsi="Times New Roman" w:cs="Times New Roman"/>
+          <w:b/>
+          <w:bCs/>
+          <w:sz w:val="24"/>
+          <w:szCs w:val="24"/>
         </w:rPr>
         <w:t>lateExample</w:t>
       </w:r>
       <w:proofErr w:type="spellEnd"/>
       <w:r>
+        <w:rPr>
+          <w:rFonts w:ascii="Times New Roman" w:hAnsi="Times New Roman" w:cs="Times New Roman"/>
+          <w:sz w:val="24"/>
+          <w:szCs w:val="24"/>
+        </w:rPr>
         <w:t xml:space="preserve"> değişkeninin geç atanacağı belirtilmiştir. </w:t>
       </w:r>
       <w:proofErr w:type="spellStart"/>
       <w:r>
         <w:rPr>
-          <w:b/>
-          <w:bCs/>
+          <w:rFonts w:ascii="Times New Roman" w:hAnsi="Times New Roman" w:cs="Times New Roman"/>
+          <w:b/>
+          <w:bCs/>
+          <w:sz w:val="24"/>
+          <w:szCs w:val="24"/>
         </w:rPr>
         <w:t>lateExample</w:t>
       </w:r>
       <w:proofErr w:type="spellEnd"/>
       <w:r>
+        <w:rPr>
+          <w:rFonts w:ascii="Times New Roman" w:hAnsi="Times New Roman" w:cs="Times New Roman"/>
+          <w:sz w:val="24"/>
+          <w:szCs w:val="24"/>
+        </w:rPr>
         <w:t xml:space="preserve"> değişkeni kullanılmadan önce atanmadığı halde, program hata vermez. Ancak </w:t>
       </w:r>
       <w:proofErr w:type="spellStart"/>
       <w:r>
         <w:rPr>
-          <w:b/>
-          <w:bCs/>
+          <w:rFonts w:ascii="Times New Roman" w:hAnsi="Times New Roman" w:cs="Times New Roman"/>
+          <w:b/>
+          <w:bCs/>
+          <w:sz w:val="24"/>
+          <w:szCs w:val="24"/>
         </w:rPr>
         <w:t>nullableExample</w:t>
       </w:r>
       <w:proofErr w:type="spellEnd"/>
       <w:r>
+        <w:rPr>
+          <w:rFonts w:ascii="Times New Roman" w:hAnsi="Times New Roman" w:cs="Times New Roman"/>
+          <w:sz w:val="24"/>
+          <w:szCs w:val="24"/>
+        </w:rPr>
         <w:t xml:space="preserve"> değişkeni </w:t>
       </w:r>
       <w:proofErr w:type="spellStart"/>
       <w:r>
+        <w:rPr>
+          <w:rFonts w:ascii="Times New Roman" w:hAnsi="Times New Roman" w:cs="Times New Roman"/>
+          <w:sz w:val="24"/>
+          <w:szCs w:val="24"/>
+        </w:rPr>
         <w:t>null</w:t>
       </w:r>
       <w:proofErr w:type="spellEnd"/>
       <w:r>
+        <w:rPr>
+          <w:rFonts w:ascii="Times New Roman" w:hAnsi="Times New Roman" w:cs="Times New Roman"/>
+          <w:sz w:val="24"/>
+          <w:szCs w:val="24"/>
+        </w:rPr>
         <w:t xml:space="preserve"> olduğunda, kullanılmadan önce atanmamış olması hata verecektir.</w:t>
       </w:r>
     </w:p>
     <w:p>
+      <w:pPr>
+        <w:spacing w:line="360" w:lineRule="auto"/>
+        <w:jc w:val="both"/>
+        <w:rPr>
+          <w:rFonts w:ascii="Times New Roman" w:hAnsi="Times New Roman" w:cs="Times New Roman"/>
+          <w:sz w:val="24"/>
+          <w:szCs w:val="24"/>
+        </w:rPr>
+      </w:pPr>
       <w:bookmarkStart w:id="0" w:name="_GoBack"/>
       <w:bookmarkEnd w:id="0"/>
     </w:p>
-    <w:p/>
+    <w:p>
+      <w:pPr>
+        <w:spacing w:line="360" w:lineRule="auto"/>
+        <w:jc w:val="both"/>
+        <w:rPr>
+          <w:rFonts w:ascii="Times New Roman" w:hAnsi="Times New Roman" w:cs="Times New Roman"/>
+          <w:sz w:val="24"/>
+          <w:szCs w:val="24"/>
+        </w:rPr>
+      </w:pPr>
+    </w:p>
     <w:p>
       <w:pPr>
         <w:spacing w:line="360" w:lineRule="auto"/>

</xml_diff>